<commit_message>
Implement Markdown report generation for timber asset tables, enhancing reporting capabilities. Update table formatting for better readability and integrate new report creation into the existing report generation workflow.
</commit_message>
<xml_diff>
--- a/data/reports/south_timber_asset_tables.docx
+++ b/data/reports/south_timber_asset_tables.docx
@@ -77,7 +77,7 @@
           </w:tcPr>
           <w:p>
             <w:r>
-              <w:t>35,400 Mt</w:t>
+              <w:t>1,740,509,447,718 Mt</w:t>
             </w:r>
           </w:p>
         </w:tc>
@@ -87,7 +87,39 @@
           </w:tcPr>
           <w:p>
             <w:r>
-              <w:t>29,400 Mt</w:t>
+              <w:t>1,481,778,462,995 Mt</w:t>
+            </w:r>
+          </w:p>
+        </w:tc>
+      </w:tr>
+      <w:tr>
+        <w:tc>
+          <w:tcPr>
+            <w:tcW w:type="dxa" w:w="2880"/>
+          </w:tcPr>
+          <w:p>
+            <w:r>
+              <w:t>Non-coniferous</w:t>
+            </w:r>
+          </w:p>
+        </w:tc>
+        <w:tc>
+          <w:tcPr>
+            <w:tcW w:type="dxa" w:w="2880"/>
+          </w:tcPr>
+          <w:p>
+            <w:r>
+              <w:t>1,032,017,298,062 Mt</w:t>
+            </w:r>
+          </w:p>
+        </w:tc>
+        <w:tc>
+          <w:tcPr>
+            <w:tcW w:type="dxa" w:w="2880"/>
+          </w:tcPr>
+          <w:p>
+            <w:r>
+              <w:t>1,852,066,324,924 Mt</w:t>
             </w:r>
           </w:p>
         </w:tc>
@@ -160,7 +192,7 @@
           </w:tcPr>
           <w:p>
             <w:r>
-              <w:t>$8,091.00B</w:t>
+              <w:t>$0.00B</w:t>
             </w:r>
           </w:p>
         </w:tc>
@@ -170,7 +202,39 @@
           </w:tcPr>
           <w:p>
             <w:r>
-              <w:t>$5,571.00B</w:t>
+              <w:t>$0.00B</w:t>
+            </w:r>
+          </w:p>
+        </w:tc>
+      </w:tr>
+      <w:tr>
+        <w:tc>
+          <w:tcPr>
+            <w:tcW w:type="dxa" w:w="2880"/>
+          </w:tcPr>
+          <w:p>
+            <w:r>
+              <w:t>Non-coniferous</w:t>
+            </w:r>
+          </w:p>
+        </w:tc>
+        <w:tc>
+          <w:tcPr>
+            <w:tcW w:type="dxa" w:w="2880"/>
+          </w:tcPr>
+          <w:p>
+            <w:r>
+              <w:t>$0.00B</w:t>
+            </w:r>
+          </w:p>
+        </w:tc>
+        <w:tc>
+          <w:tcPr>
+            <w:tcW w:type="dxa" w:w="2880"/>
+          </w:tcPr>
+          <w:p>
+            <w:r>
+              <w:t>$0.00B</w:t>
             </w:r>
           </w:p>
         </w:tc>
@@ -243,7 +307,7 @@
           </w:tcPr>
           <w:p>
             <w:r>
-              <w:t>19,300 Mt</w:t>
+              <w:t>1,355,462,702,333 Mt</w:t>
             </w:r>
           </w:p>
         </w:tc>
@@ -253,7 +317,199 @@
           </w:tcPr>
           <w:p>
             <w:r>
-              <w:t>17,300 Mt</w:t>
+              <w:t>1,188,707,564,466 Mt</w:t>
+            </w:r>
+          </w:p>
+        </w:tc>
+      </w:tr>
+      <w:tr>
+        <w:tc>
+          <w:tcPr>
+            <w:tcW w:type="dxa" w:w="2880"/>
+          </w:tcPr>
+          <w:p>
+            <w:r>
+              <w:t>Yellow-poplar</w:t>
+            </w:r>
+          </w:p>
+        </w:tc>
+        <w:tc>
+          <w:tcPr>
+            <w:tcW w:type="dxa" w:w="2880"/>
+          </w:tcPr>
+          <w:p>
+            <w:r>
+              <w:t>181,991,634,291 Mt</w:t>
+            </w:r>
+          </w:p>
+        </w:tc>
+        <w:tc>
+          <w:tcPr>
+            <w:tcW w:type="dxa" w:w="2880"/>
+          </w:tcPr>
+          <w:p>
+            <w:r>
+              <w:t>463,806,175,800 Mt</w:t>
+            </w:r>
+          </w:p>
+        </w:tc>
+      </w:tr>
+      <w:tr>
+        <w:tc>
+          <w:tcPr>
+            <w:tcW w:type="dxa" w:w="2880"/>
+          </w:tcPr>
+          <w:p>
+            <w:r>
+              <w:t>Select white oaks</w:t>
+            </w:r>
+          </w:p>
+        </w:tc>
+        <w:tc>
+          <w:tcPr>
+            <w:tcW w:type="dxa" w:w="2880"/>
+          </w:tcPr>
+          <w:p>
+            <w:r>
+              <w:t>142,937,377,782 Mt</w:t>
+            </w:r>
+          </w:p>
+        </w:tc>
+        <w:tc>
+          <w:tcPr>
+            <w:tcW w:type="dxa" w:w="2880"/>
+          </w:tcPr>
+          <w:p>
+            <w:r>
+              <w:t>386,339,303,457 Mt</w:t>
+            </w:r>
+          </w:p>
+        </w:tc>
+      </w:tr>
+      <w:tr>
+        <w:tc>
+          <w:tcPr>
+            <w:tcW w:type="dxa" w:w="2880"/>
+          </w:tcPr>
+          <w:p>
+            <w:r>
+              <w:t>Sweetgum</w:t>
+            </w:r>
+          </w:p>
+        </w:tc>
+        <w:tc>
+          <w:tcPr>
+            <w:tcW w:type="dxa" w:w="2880"/>
+          </w:tcPr>
+          <w:p>
+            <w:r>
+              <w:t>249,874,500,329 Mt</w:t>
+            </w:r>
+          </w:p>
+        </w:tc>
+        <w:tc>
+          <w:tcPr>
+            <w:tcW w:type="dxa" w:w="2880"/>
+          </w:tcPr>
+          <w:p>
+            <w:r>
+              <w:t>238,916,791,666 Mt</w:t>
+            </w:r>
+          </w:p>
+        </w:tc>
+      </w:tr>
+      <w:tr>
+        <w:tc>
+          <w:tcPr>
+            <w:tcW w:type="dxa" w:w="2880"/>
+          </w:tcPr>
+          <w:p>
+            <w:r>
+              <w:t>Other white oaks</w:t>
+            </w:r>
+          </w:p>
+        </w:tc>
+        <w:tc>
+          <w:tcPr>
+            <w:tcW w:type="dxa" w:w="2880"/>
+          </w:tcPr>
+          <w:p>
+            <w:r>
+              <w:t>85,235,391,809 Mt</w:t>
+            </w:r>
+          </w:p>
+        </w:tc>
+        <w:tc>
+          <w:tcPr>
+            <w:tcW w:type="dxa" w:w="2880"/>
+          </w:tcPr>
+          <w:p>
+            <w:r>
+              <w:t>223,531,663,269 Mt</w:t>
+            </w:r>
+          </w:p>
+        </w:tc>
+      </w:tr>
+      <w:tr>
+        <w:tc>
+          <w:tcPr>
+            <w:tcW w:type="dxa" w:w="2880"/>
+          </w:tcPr>
+          <w:p>
+            <w:r>
+              <w:t>Hickory</w:t>
+            </w:r>
+          </w:p>
+        </w:tc>
+        <w:tc>
+          <w:tcPr>
+            <w:tcW w:type="dxa" w:w="2880"/>
+          </w:tcPr>
+          <w:p>
+            <w:r>
+              <w:t>150,584,652,356 Mt</w:t>
+            </w:r>
+          </w:p>
+        </w:tc>
+        <w:tc>
+          <w:tcPr>
+            <w:tcW w:type="dxa" w:w="2880"/>
+          </w:tcPr>
+          <w:p>
+            <w:r>
+              <w:t>201,129,574,215 Mt</w:t>
+            </w:r>
+          </w:p>
+        </w:tc>
+      </w:tr>
+      <w:tr>
+        <w:tc>
+          <w:tcPr>
+            <w:tcW w:type="dxa" w:w="2880"/>
+          </w:tcPr>
+          <w:p>
+            <w:r>
+              <w:t>Other red oaks</w:t>
+            </w:r>
+          </w:p>
+        </w:tc>
+        <w:tc>
+          <w:tcPr>
+            <w:tcW w:type="dxa" w:w="2880"/>
+          </w:tcPr>
+          <w:p>
+            <w:r>
+              <w:t>74,684,694,345 Mt</w:t>
+            </w:r>
+          </w:p>
+        </w:tc>
+        <w:tc>
+          <w:tcPr>
+            <w:tcW w:type="dxa" w:w="2880"/>
+          </w:tcPr>
+          <w:p>
+            <w:r>
+              <w:t>200,976,402,737 Mt</w:t>
             </w:r>
           </w:p>
         </w:tc>
@@ -275,7 +531,7 @@
           </w:tcPr>
           <w:p>
             <w:r>
-              <w:t>16,100 Mt</w:t>
+              <w:t>239,764,653,216 Mt</w:t>
             </w:r>
           </w:p>
         </w:tc>
@@ -285,7 +541,295 @@
           </w:tcPr>
           <w:p>
             <w:r>
-              <w:t>12,100 Mt</w:t>
+              <w:t>158,962,572,899 Mt</w:t>
+            </w:r>
+          </w:p>
+        </w:tc>
+      </w:tr>
+      <w:tr>
+        <w:tc>
+          <w:tcPr>
+            <w:tcW w:type="dxa" w:w="2880"/>
+          </w:tcPr>
+          <w:p>
+            <w:r>
+              <w:t>Ash</w:t>
+            </w:r>
+          </w:p>
+        </w:tc>
+        <w:tc>
+          <w:tcPr>
+            <w:tcW w:type="dxa" w:w="2880"/>
+          </w:tcPr>
+          <w:p>
+            <w:r>
+              <w:t>45,480,139,984 Mt</w:t>
+            </w:r>
+          </w:p>
+        </w:tc>
+        <w:tc>
+          <w:tcPr>
+            <w:tcW w:type="dxa" w:w="2880"/>
+          </w:tcPr>
+          <w:p>
+            <w:r>
+              <w:t>56,185,224,502 Mt</w:t>
+            </w:r>
+          </w:p>
+        </w:tc>
+      </w:tr>
+      <w:tr>
+        <w:tc>
+          <w:tcPr>
+            <w:tcW w:type="dxa" w:w="2880"/>
+          </w:tcPr>
+          <w:p>
+            <w:r>
+              <w:t>Cypress</w:t>
+            </w:r>
+          </w:p>
+        </w:tc>
+        <w:tc>
+          <w:tcPr>
+            <w:tcW w:type="dxa" w:w="2880"/>
+          </w:tcPr>
+          <w:p>
+            <w:r>
+              <w:t>19,155,102,946 Mt</w:t>
+            </w:r>
+          </w:p>
+        </w:tc>
+        <w:tc>
+          <w:tcPr>
+            <w:tcW w:type="dxa" w:w="2880"/>
+          </w:tcPr>
+          <w:p>
+            <w:r>
+              <w:t>55,506,710,856 Mt</w:t>
+            </w:r>
+          </w:p>
+        </w:tc>
+      </w:tr>
+      <w:tr>
+        <w:tc>
+          <w:tcPr>
+            <w:tcW w:type="dxa" w:w="2880"/>
+          </w:tcPr>
+          <w:p>
+            <w:r>
+              <w:t>Eastern white and red pines</w:t>
+            </w:r>
+          </w:p>
+        </w:tc>
+        <w:tc>
+          <w:tcPr>
+            <w:tcW w:type="dxa" w:w="2880"/>
+          </w:tcPr>
+          <w:p>
+            <w:r>
+              <w:t>13,262,077,588 Mt</w:t>
+            </w:r>
+          </w:p>
+        </w:tc>
+        <w:tc>
+          <w:tcPr>
+            <w:tcW w:type="dxa" w:w="2880"/>
+          </w:tcPr>
+          <w:p>
+            <w:r>
+              <w:t>36,050,746,202 Mt</w:t>
+            </w:r>
+          </w:p>
+        </w:tc>
+      </w:tr>
+      <w:tr>
+        <w:tc>
+          <w:tcPr>
+            <w:tcW w:type="dxa" w:w="2880"/>
+          </w:tcPr>
+          <w:p>
+            <w:r>
+              <w:t>Other yellow pines</w:t>
+            </w:r>
+          </w:p>
+        </w:tc>
+        <w:tc>
+          <w:tcPr>
+            <w:tcW w:type="dxa" w:w="2880"/>
+          </w:tcPr>
+          <w:p>
+            <w:r>
+              <w:t>71,761,255,578 Mt</w:t>
+            </w:r>
+          </w:p>
+        </w:tc>
+        <w:tc>
+          <w:tcPr>
+            <w:tcW w:type="dxa" w:w="2880"/>
+          </w:tcPr>
+          <w:p>
+            <w:r>
+              <w:t>30,431,949,086 Mt</w:t>
+            </w:r>
+          </w:p>
+        </w:tc>
+      </w:tr>
+      <w:tr>
+        <w:tc>
+          <w:tcPr>
+            <w:tcW w:type="dxa" w:w="2880"/>
+          </w:tcPr>
+          <w:p>
+            <w:r>
+              <w:t>Other eastern soft hardwoods</w:t>
+            </w:r>
+          </w:p>
+        </w:tc>
+        <w:tc>
+          <w:tcPr>
+            <w:tcW w:type="dxa" w:w="2880"/>
+          </w:tcPr>
+          <w:p>
+            <w:r>
+              <w:t>43,835,925,668 Mt</w:t>
+            </w:r>
+          </w:p>
+        </w:tc>
+        <w:tc>
+          <w:tcPr>
+            <w:tcW w:type="dxa" w:w="2880"/>
+          </w:tcPr>
+          <w:p>
+            <w:r>
+              <w:t>24,263,500,857 Mt</w:t>
+            </w:r>
+          </w:p>
+        </w:tc>
+      </w:tr>
+      <w:tr>
+        <w:tc>
+          <w:tcPr>
+            <w:tcW w:type="dxa" w:w="2880"/>
+          </w:tcPr>
+          <w:p>
+            <w:r>
+              <w:t>Hard maple</w:t>
+            </w:r>
+          </w:p>
+        </w:tc>
+        <w:tc>
+          <w:tcPr>
+            <w:tcW w:type="dxa" w:w="2880"/>
+          </w:tcPr>
+          <w:p>
+            <w:r>
+              <w:t>22,518,520,975 Mt</w:t>
+            </w:r>
+          </w:p>
+        </w:tc>
+        <w:tc>
+          <w:tcPr>
+            <w:tcW w:type="dxa" w:w="2880"/>
+          </w:tcPr>
+          <w:p>
+            <w:r>
+              <w:t>23,668,895,913 Mt</w:t>
+            </w:r>
+          </w:p>
+        </w:tc>
+      </w:tr>
+      <w:tr>
+        <w:tc>
+          <w:tcPr>
+            <w:tcW w:type="dxa" w:w="2880"/>
+          </w:tcPr>
+          <w:p>
+            <w:r>
+              <w:t>Black walnut</w:t>
+            </w:r>
+          </w:p>
+        </w:tc>
+        <w:tc>
+          <w:tcPr>
+            <w:tcW w:type="dxa" w:w="2880"/>
+          </w:tcPr>
+          <w:p>
+            <w:r>
+              <w:t>9,949,511,237 Mt</w:t>
+            </w:r>
+          </w:p>
+        </w:tc>
+        <w:tc>
+          <w:tcPr>
+            <w:tcW w:type="dxa" w:w="2880"/>
+          </w:tcPr>
+          <w:p>
+            <w:r>
+              <w:t>17,322,505,231 Mt</w:t>
+            </w:r>
+          </w:p>
+        </w:tc>
+      </w:tr>
+      <w:tr>
+        <w:tc>
+          <w:tcPr>
+            <w:tcW w:type="dxa" w:w="2880"/>
+          </w:tcPr>
+          <w:p>
+            <w:r>
+              <w:t>Eastern noncommericial hardwoods</w:t>
+            </w:r>
+          </w:p>
+        </w:tc>
+        <w:tc>
+          <w:tcPr>
+            <w:tcW w:type="dxa" w:w="2880"/>
+          </w:tcPr>
+          <w:p>
+            <w:r>
+              <w:t>24,924,949,285 Mt</w:t>
+            </w:r>
+          </w:p>
+        </w:tc>
+        <w:tc>
+          <w:tcPr>
+            <w:tcW w:type="dxa" w:w="2880"/>
+          </w:tcPr>
+          <w:p>
+            <w:r>
+              <w:t>15,926,287,277 Mt</w:t>
+            </w:r>
+          </w:p>
+        </w:tc>
+      </w:tr>
+      <w:tr>
+        <w:tc>
+          <w:tcPr>
+            <w:tcW w:type="dxa" w:w="2880"/>
+          </w:tcPr>
+          <w:p>
+            <w:r>
+              <w:t>Other eastern softwoods</w:t>
+            </w:r>
+          </w:p>
+        </w:tc>
+        <w:tc>
+          <w:tcPr>
+            <w:tcW w:type="dxa" w:w="2880"/>
+          </w:tcPr>
+          <w:p>
+            <w:r>
+              <w:t>41,103,656,057 Mt</w:t>
+            </w:r>
+          </w:p>
+        </w:tc>
+        <w:tc>
+          <w:tcPr>
+            <w:tcW w:type="dxa" w:w="2880"/>
+          </w:tcPr>
+          <w:p>
+            <w:r>
+              <w:t>12,118,919,485 Mt</w:t>
             </w:r>
           </w:p>
         </w:tc>
@@ -369,6 +913,174 @@
           </w:tcPr>
           <w:p>
             <w:r>
+              <w:t>Cypress</w:t>
+            </w:r>
+          </w:p>
+        </w:tc>
+        <w:tc>
+          <w:tcPr>
+            <w:tcW w:type="dxa" w:w="2160"/>
+          </w:tcPr>
+          <w:p>
+            <w:r>
+              <w:t>Pulpwood</w:t>
+            </w:r>
+          </w:p>
+        </w:tc>
+        <w:tc>
+          <w:tcPr>
+            <w:tcW w:type="dxa" w:w="2160"/>
+          </w:tcPr>
+          <w:p>
+            <w:r>
+              <w:t>$0.00B</w:t>
+            </w:r>
+          </w:p>
+        </w:tc>
+      </w:tr>
+      <w:tr>
+        <w:tc>
+          <w:tcPr>
+            <w:tcW w:type="dxa" w:w="2160"/>
+          </w:tcPr>
+          <w:p>
+            <w:r>
+              <w:t>Coniferous</w:t>
+            </w:r>
+          </w:p>
+        </w:tc>
+        <w:tc>
+          <w:tcPr>
+            <w:tcW w:type="dxa" w:w="2160"/>
+          </w:tcPr>
+          <w:p>
+            <w:r>
+              <w:t>Cypress</w:t>
+            </w:r>
+          </w:p>
+        </w:tc>
+        <w:tc>
+          <w:tcPr>
+            <w:tcW w:type="dxa" w:w="2160"/>
+          </w:tcPr>
+          <w:p>
+            <w:r>
+              <w:t>Sawtimber</w:t>
+            </w:r>
+          </w:p>
+        </w:tc>
+        <w:tc>
+          <w:tcPr>
+            <w:tcW w:type="dxa" w:w="2160"/>
+          </w:tcPr>
+          <w:p>
+            <w:r>
+              <w:t>$0.00B</w:t>
+            </w:r>
+          </w:p>
+        </w:tc>
+      </w:tr>
+      <w:tr>
+        <w:tc>
+          <w:tcPr>
+            <w:tcW w:type="dxa" w:w="2160"/>
+          </w:tcPr>
+          <w:p>
+            <w:r>
+              <w:t>Coniferous</w:t>
+            </w:r>
+          </w:p>
+        </w:tc>
+        <w:tc>
+          <w:tcPr>
+            <w:tcW w:type="dxa" w:w="2160"/>
+          </w:tcPr>
+          <w:p>
+            <w:r>
+              <w:t>Eastern white and red pines</w:t>
+            </w:r>
+          </w:p>
+        </w:tc>
+        <w:tc>
+          <w:tcPr>
+            <w:tcW w:type="dxa" w:w="2160"/>
+          </w:tcPr>
+          <w:p>
+            <w:r>
+              <w:t>Pulpwood</w:t>
+            </w:r>
+          </w:p>
+        </w:tc>
+        <w:tc>
+          <w:tcPr>
+            <w:tcW w:type="dxa" w:w="2160"/>
+          </w:tcPr>
+          <w:p>
+            <w:r>
+              <w:t>$0.00B</w:t>
+            </w:r>
+          </w:p>
+        </w:tc>
+      </w:tr>
+      <w:tr>
+        <w:tc>
+          <w:tcPr>
+            <w:tcW w:type="dxa" w:w="2160"/>
+          </w:tcPr>
+          <w:p>
+            <w:r>
+              <w:t>Coniferous</w:t>
+            </w:r>
+          </w:p>
+        </w:tc>
+        <w:tc>
+          <w:tcPr>
+            <w:tcW w:type="dxa" w:w="2160"/>
+          </w:tcPr>
+          <w:p>
+            <w:r>
+              <w:t>Eastern white and red pines</w:t>
+            </w:r>
+          </w:p>
+        </w:tc>
+        <w:tc>
+          <w:tcPr>
+            <w:tcW w:type="dxa" w:w="2160"/>
+          </w:tcPr>
+          <w:p>
+            <w:r>
+              <w:t>Sawtimber</w:t>
+            </w:r>
+          </w:p>
+        </w:tc>
+        <w:tc>
+          <w:tcPr>
+            <w:tcW w:type="dxa" w:w="2160"/>
+          </w:tcPr>
+          <w:p>
+            <w:r>
+              <w:t>$0.00B</w:t>
+            </w:r>
+          </w:p>
+        </w:tc>
+      </w:tr>
+      <w:tr>
+        <w:tc>
+          <w:tcPr>
+            <w:tcW w:type="dxa" w:w="2160"/>
+          </w:tcPr>
+          <w:p>
+            <w:r>
+              <w:t>Coniferous</w:t>
+            </w:r>
+          </w:p>
+        </w:tc>
+        <w:tc>
+          <w:tcPr>
+            <w:tcW w:type="dxa" w:w="2160"/>
+          </w:tcPr>
+          <w:p>
+            <w:r>
               <w:t>Lobolly and shortleaf pines</w:t>
             </w:r>
           </w:p>
@@ -389,7 +1101,49 @@
           </w:tcPr>
           <w:p>
             <w:r>
-              <w:t>$4,357.00B</w:t>
+              <w:t>$0.00B</w:t>
+            </w:r>
+          </w:p>
+        </w:tc>
+      </w:tr>
+      <w:tr>
+        <w:tc>
+          <w:tcPr>
+            <w:tcW w:type="dxa" w:w="2160"/>
+          </w:tcPr>
+          <w:p>
+            <w:r>
+              <w:t>Coniferous</w:t>
+            </w:r>
+          </w:p>
+        </w:tc>
+        <w:tc>
+          <w:tcPr>
+            <w:tcW w:type="dxa" w:w="2160"/>
+          </w:tcPr>
+          <w:p>
+            <w:r>
+              <w:t>Lobolly and shortleaf pines</w:t>
+            </w:r>
+          </w:p>
+        </w:tc>
+        <w:tc>
+          <w:tcPr>
+            <w:tcW w:type="dxa" w:w="2160"/>
+          </w:tcPr>
+          <w:p>
+            <w:r>
+              <w:t>Sawtimber</w:t>
+            </w:r>
+          </w:p>
+        </w:tc>
+        <w:tc>
+          <w:tcPr>
+            <w:tcW w:type="dxa" w:w="2160"/>
+          </w:tcPr>
+          <w:p>
+            <w:r>
+              <w:t>$0.00B</w:t>
             </w:r>
           </w:p>
         </w:tc>
@@ -431,49 +1185,7 @@
           </w:tcPr>
           <w:p>
             <w:r>
-              <w:t>$3,734.00B</w:t>
-            </w:r>
-          </w:p>
-        </w:tc>
-      </w:tr>
-      <w:tr>
-        <w:tc>
-          <w:tcPr>
-            <w:tcW w:type="dxa" w:w="2160"/>
-          </w:tcPr>
-          <w:p>
-            <w:r>
-              <w:t>Coniferous</w:t>
-            </w:r>
-          </w:p>
-        </w:tc>
-        <w:tc>
-          <w:tcPr>
-            <w:tcW w:type="dxa" w:w="2160"/>
-          </w:tcPr>
-          <w:p>
-            <w:r>
-              <w:t>Lobolly and shortleaf pines</w:t>
-            </w:r>
-          </w:p>
-        </w:tc>
-        <w:tc>
-          <w:tcPr>
-            <w:tcW w:type="dxa" w:w="2160"/>
-          </w:tcPr>
-          <w:p>
-            <w:r>
-              <w:t>Sawtimber</w:t>
-            </w:r>
-          </w:p>
-        </w:tc>
-        <w:tc>
-          <w:tcPr>
-            <w:tcW w:type="dxa" w:w="2160"/>
-          </w:tcPr>
-          <w:p>
-            <w:r>
-              <w:t>$3,137.00B</w:t>
+              <w:t>$0.00B</w:t>
             </w:r>
           </w:p>
         </w:tc>
@@ -515,7 +1227,1099 @@
           </w:tcPr>
           <w:p>
             <w:r>
-              <w:t>$2,434.00B</w:t>
+              <w:t>$0.00B</w:t>
+            </w:r>
+          </w:p>
+        </w:tc>
+      </w:tr>
+      <w:tr>
+        <w:tc>
+          <w:tcPr>
+            <w:tcW w:type="dxa" w:w="2160"/>
+          </w:tcPr>
+          <w:p>
+            <w:r>
+              <w:t>Coniferous</w:t>
+            </w:r>
+          </w:p>
+        </w:tc>
+        <w:tc>
+          <w:tcPr>
+            <w:tcW w:type="dxa" w:w="2160"/>
+          </w:tcPr>
+          <w:p>
+            <w:r>
+              <w:t>Other eastern softwoods</w:t>
+            </w:r>
+          </w:p>
+        </w:tc>
+        <w:tc>
+          <w:tcPr>
+            <w:tcW w:type="dxa" w:w="2160"/>
+          </w:tcPr>
+          <w:p>
+            <w:r>
+              <w:t>Pulpwood</w:t>
+            </w:r>
+          </w:p>
+        </w:tc>
+        <w:tc>
+          <w:tcPr>
+            <w:tcW w:type="dxa" w:w="2160"/>
+          </w:tcPr>
+          <w:p>
+            <w:r>
+              <w:t>$0.00B</w:t>
+            </w:r>
+          </w:p>
+        </w:tc>
+      </w:tr>
+      <w:tr>
+        <w:tc>
+          <w:tcPr>
+            <w:tcW w:type="dxa" w:w="2160"/>
+          </w:tcPr>
+          <w:p>
+            <w:r>
+              <w:t>Coniferous</w:t>
+            </w:r>
+          </w:p>
+        </w:tc>
+        <w:tc>
+          <w:tcPr>
+            <w:tcW w:type="dxa" w:w="2160"/>
+          </w:tcPr>
+          <w:p>
+            <w:r>
+              <w:t>Other eastern softwoods</w:t>
+            </w:r>
+          </w:p>
+        </w:tc>
+        <w:tc>
+          <w:tcPr>
+            <w:tcW w:type="dxa" w:w="2160"/>
+          </w:tcPr>
+          <w:p>
+            <w:r>
+              <w:t>Sawtimber</w:t>
+            </w:r>
+          </w:p>
+        </w:tc>
+        <w:tc>
+          <w:tcPr>
+            <w:tcW w:type="dxa" w:w="2160"/>
+          </w:tcPr>
+          <w:p>
+            <w:r>
+              <w:t>$0.00B</w:t>
+            </w:r>
+          </w:p>
+        </w:tc>
+      </w:tr>
+      <w:tr>
+        <w:tc>
+          <w:tcPr>
+            <w:tcW w:type="dxa" w:w="2160"/>
+          </w:tcPr>
+          <w:p>
+            <w:r>
+              <w:t>Coniferous</w:t>
+            </w:r>
+          </w:p>
+        </w:tc>
+        <w:tc>
+          <w:tcPr>
+            <w:tcW w:type="dxa" w:w="2160"/>
+          </w:tcPr>
+          <w:p>
+            <w:r>
+              <w:t>Other yellow pines</w:t>
+            </w:r>
+          </w:p>
+        </w:tc>
+        <w:tc>
+          <w:tcPr>
+            <w:tcW w:type="dxa" w:w="2160"/>
+          </w:tcPr>
+          <w:p>
+            <w:r>
+              <w:t>Pulpwood</w:t>
+            </w:r>
+          </w:p>
+        </w:tc>
+        <w:tc>
+          <w:tcPr>
+            <w:tcW w:type="dxa" w:w="2160"/>
+          </w:tcPr>
+          <w:p>
+            <w:r>
+              <w:t>$0.00B</w:t>
+            </w:r>
+          </w:p>
+        </w:tc>
+      </w:tr>
+      <w:tr>
+        <w:tc>
+          <w:tcPr>
+            <w:tcW w:type="dxa" w:w="2160"/>
+          </w:tcPr>
+          <w:p>
+            <w:r>
+              <w:t>Coniferous</w:t>
+            </w:r>
+          </w:p>
+        </w:tc>
+        <w:tc>
+          <w:tcPr>
+            <w:tcW w:type="dxa" w:w="2160"/>
+          </w:tcPr>
+          <w:p>
+            <w:r>
+              <w:t>Other yellow pines</w:t>
+            </w:r>
+          </w:p>
+        </w:tc>
+        <w:tc>
+          <w:tcPr>
+            <w:tcW w:type="dxa" w:w="2160"/>
+          </w:tcPr>
+          <w:p>
+            <w:r>
+              <w:t>Sawtimber</w:t>
+            </w:r>
+          </w:p>
+        </w:tc>
+        <w:tc>
+          <w:tcPr>
+            <w:tcW w:type="dxa" w:w="2160"/>
+          </w:tcPr>
+          <w:p>
+            <w:r>
+              <w:t>$0.00B</w:t>
+            </w:r>
+          </w:p>
+        </w:tc>
+      </w:tr>
+      <w:tr>
+        <w:tc>
+          <w:tcPr>
+            <w:tcW w:type="dxa" w:w="2160"/>
+          </w:tcPr>
+          <w:p>
+            <w:r>
+              <w:t>Non-coniferous</w:t>
+            </w:r>
+          </w:p>
+        </w:tc>
+        <w:tc>
+          <w:tcPr>
+            <w:tcW w:type="dxa" w:w="2160"/>
+          </w:tcPr>
+          <w:p>
+            <w:r>
+              <w:t>Ash</w:t>
+            </w:r>
+          </w:p>
+        </w:tc>
+        <w:tc>
+          <w:tcPr>
+            <w:tcW w:type="dxa" w:w="2160"/>
+          </w:tcPr>
+          <w:p>
+            <w:r>
+              <w:t>Pulpwood</w:t>
+            </w:r>
+          </w:p>
+        </w:tc>
+        <w:tc>
+          <w:tcPr>
+            <w:tcW w:type="dxa" w:w="2160"/>
+          </w:tcPr>
+          <w:p>
+            <w:r>
+              <w:t>$0.00B</w:t>
+            </w:r>
+          </w:p>
+        </w:tc>
+      </w:tr>
+      <w:tr>
+        <w:tc>
+          <w:tcPr>
+            <w:tcW w:type="dxa" w:w="2160"/>
+          </w:tcPr>
+          <w:p>
+            <w:r>
+              <w:t>Non-coniferous</w:t>
+            </w:r>
+          </w:p>
+        </w:tc>
+        <w:tc>
+          <w:tcPr>
+            <w:tcW w:type="dxa" w:w="2160"/>
+          </w:tcPr>
+          <w:p>
+            <w:r>
+              <w:t>Ash</w:t>
+            </w:r>
+          </w:p>
+        </w:tc>
+        <w:tc>
+          <w:tcPr>
+            <w:tcW w:type="dxa" w:w="2160"/>
+          </w:tcPr>
+          <w:p>
+            <w:r>
+              <w:t>Sawtimber</w:t>
+            </w:r>
+          </w:p>
+        </w:tc>
+        <w:tc>
+          <w:tcPr>
+            <w:tcW w:type="dxa" w:w="2160"/>
+          </w:tcPr>
+          <w:p>
+            <w:r>
+              <w:t>$0.00B</w:t>
+            </w:r>
+          </w:p>
+        </w:tc>
+      </w:tr>
+      <w:tr>
+        <w:tc>
+          <w:tcPr>
+            <w:tcW w:type="dxa" w:w="2160"/>
+          </w:tcPr>
+          <w:p>
+            <w:r>
+              <w:t>Non-coniferous</w:t>
+            </w:r>
+          </w:p>
+        </w:tc>
+        <w:tc>
+          <w:tcPr>
+            <w:tcW w:type="dxa" w:w="2160"/>
+          </w:tcPr>
+          <w:p>
+            <w:r>
+              <w:t>Black walnut</w:t>
+            </w:r>
+          </w:p>
+        </w:tc>
+        <w:tc>
+          <w:tcPr>
+            <w:tcW w:type="dxa" w:w="2160"/>
+          </w:tcPr>
+          <w:p>
+            <w:r>
+              <w:t>Pulpwood</w:t>
+            </w:r>
+          </w:p>
+        </w:tc>
+        <w:tc>
+          <w:tcPr>
+            <w:tcW w:type="dxa" w:w="2160"/>
+          </w:tcPr>
+          <w:p>
+            <w:r>
+              <w:t>$0.00B</w:t>
+            </w:r>
+          </w:p>
+        </w:tc>
+      </w:tr>
+      <w:tr>
+        <w:tc>
+          <w:tcPr>
+            <w:tcW w:type="dxa" w:w="2160"/>
+          </w:tcPr>
+          <w:p>
+            <w:r>
+              <w:t>Non-coniferous</w:t>
+            </w:r>
+          </w:p>
+        </w:tc>
+        <w:tc>
+          <w:tcPr>
+            <w:tcW w:type="dxa" w:w="2160"/>
+          </w:tcPr>
+          <w:p>
+            <w:r>
+              <w:t>Black walnut</w:t>
+            </w:r>
+          </w:p>
+        </w:tc>
+        <w:tc>
+          <w:tcPr>
+            <w:tcW w:type="dxa" w:w="2160"/>
+          </w:tcPr>
+          <w:p>
+            <w:r>
+              <w:t>Sawtimber</w:t>
+            </w:r>
+          </w:p>
+        </w:tc>
+        <w:tc>
+          <w:tcPr>
+            <w:tcW w:type="dxa" w:w="2160"/>
+          </w:tcPr>
+          <w:p>
+            <w:r>
+              <w:t>$0.00B</w:t>
+            </w:r>
+          </w:p>
+        </w:tc>
+      </w:tr>
+      <w:tr>
+        <w:tc>
+          <w:tcPr>
+            <w:tcW w:type="dxa" w:w="2160"/>
+          </w:tcPr>
+          <w:p>
+            <w:r>
+              <w:t>Non-coniferous</w:t>
+            </w:r>
+          </w:p>
+        </w:tc>
+        <w:tc>
+          <w:tcPr>
+            <w:tcW w:type="dxa" w:w="2160"/>
+          </w:tcPr>
+          <w:p>
+            <w:r>
+              <w:t>Eastern noncommericial hardwoods</w:t>
+            </w:r>
+          </w:p>
+        </w:tc>
+        <w:tc>
+          <w:tcPr>
+            <w:tcW w:type="dxa" w:w="2160"/>
+          </w:tcPr>
+          <w:p>
+            <w:r>
+              <w:t>Pulpwood</w:t>
+            </w:r>
+          </w:p>
+        </w:tc>
+        <w:tc>
+          <w:tcPr>
+            <w:tcW w:type="dxa" w:w="2160"/>
+          </w:tcPr>
+          <w:p>
+            <w:r>
+              <w:t>$0.00B</w:t>
+            </w:r>
+          </w:p>
+        </w:tc>
+      </w:tr>
+      <w:tr>
+        <w:tc>
+          <w:tcPr>
+            <w:tcW w:type="dxa" w:w="2160"/>
+          </w:tcPr>
+          <w:p>
+            <w:r>
+              <w:t>Non-coniferous</w:t>
+            </w:r>
+          </w:p>
+        </w:tc>
+        <w:tc>
+          <w:tcPr>
+            <w:tcW w:type="dxa" w:w="2160"/>
+          </w:tcPr>
+          <w:p>
+            <w:r>
+              <w:t>Eastern noncommericial hardwoods</w:t>
+            </w:r>
+          </w:p>
+        </w:tc>
+        <w:tc>
+          <w:tcPr>
+            <w:tcW w:type="dxa" w:w="2160"/>
+          </w:tcPr>
+          <w:p>
+            <w:r>
+              <w:t>Sawtimber</w:t>
+            </w:r>
+          </w:p>
+        </w:tc>
+        <w:tc>
+          <w:tcPr>
+            <w:tcW w:type="dxa" w:w="2160"/>
+          </w:tcPr>
+          <w:p>
+            <w:r>
+              <w:t>$0.00B</w:t>
+            </w:r>
+          </w:p>
+        </w:tc>
+      </w:tr>
+      <w:tr>
+        <w:tc>
+          <w:tcPr>
+            <w:tcW w:type="dxa" w:w="2160"/>
+          </w:tcPr>
+          <w:p>
+            <w:r>
+              <w:t>Non-coniferous</w:t>
+            </w:r>
+          </w:p>
+        </w:tc>
+        <w:tc>
+          <w:tcPr>
+            <w:tcW w:type="dxa" w:w="2160"/>
+          </w:tcPr>
+          <w:p>
+            <w:r>
+              <w:t>Hard maple</w:t>
+            </w:r>
+          </w:p>
+        </w:tc>
+        <w:tc>
+          <w:tcPr>
+            <w:tcW w:type="dxa" w:w="2160"/>
+          </w:tcPr>
+          <w:p>
+            <w:r>
+              <w:t>Pulpwood</w:t>
+            </w:r>
+          </w:p>
+        </w:tc>
+        <w:tc>
+          <w:tcPr>
+            <w:tcW w:type="dxa" w:w="2160"/>
+          </w:tcPr>
+          <w:p>
+            <w:r>
+              <w:t>$0.00B</w:t>
+            </w:r>
+          </w:p>
+        </w:tc>
+      </w:tr>
+      <w:tr>
+        <w:tc>
+          <w:tcPr>
+            <w:tcW w:type="dxa" w:w="2160"/>
+          </w:tcPr>
+          <w:p>
+            <w:r>
+              <w:t>Non-coniferous</w:t>
+            </w:r>
+          </w:p>
+        </w:tc>
+        <w:tc>
+          <w:tcPr>
+            <w:tcW w:type="dxa" w:w="2160"/>
+          </w:tcPr>
+          <w:p>
+            <w:r>
+              <w:t>Hard maple</w:t>
+            </w:r>
+          </w:p>
+        </w:tc>
+        <w:tc>
+          <w:tcPr>
+            <w:tcW w:type="dxa" w:w="2160"/>
+          </w:tcPr>
+          <w:p>
+            <w:r>
+              <w:t>Sawtimber</w:t>
+            </w:r>
+          </w:p>
+        </w:tc>
+        <w:tc>
+          <w:tcPr>
+            <w:tcW w:type="dxa" w:w="2160"/>
+          </w:tcPr>
+          <w:p>
+            <w:r>
+              <w:t>$0.00B</w:t>
+            </w:r>
+          </w:p>
+        </w:tc>
+      </w:tr>
+      <w:tr>
+        <w:tc>
+          <w:tcPr>
+            <w:tcW w:type="dxa" w:w="2160"/>
+          </w:tcPr>
+          <w:p>
+            <w:r>
+              <w:t>Non-coniferous</w:t>
+            </w:r>
+          </w:p>
+        </w:tc>
+        <w:tc>
+          <w:tcPr>
+            <w:tcW w:type="dxa" w:w="2160"/>
+          </w:tcPr>
+          <w:p>
+            <w:r>
+              <w:t>Hickory</w:t>
+            </w:r>
+          </w:p>
+        </w:tc>
+        <w:tc>
+          <w:tcPr>
+            <w:tcW w:type="dxa" w:w="2160"/>
+          </w:tcPr>
+          <w:p>
+            <w:r>
+              <w:t>Pulpwood</w:t>
+            </w:r>
+          </w:p>
+        </w:tc>
+        <w:tc>
+          <w:tcPr>
+            <w:tcW w:type="dxa" w:w="2160"/>
+          </w:tcPr>
+          <w:p>
+            <w:r>
+              <w:t>$0.00B</w:t>
+            </w:r>
+          </w:p>
+        </w:tc>
+      </w:tr>
+      <w:tr>
+        <w:tc>
+          <w:tcPr>
+            <w:tcW w:type="dxa" w:w="2160"/>
+          </w:tcPr>
+          <w:p>
+            <w:r>
+              <w:t>Non-coniferous</w:t>
+            </w:r>
+          </w:p>
+        </w:tc>
+        <w:tc>
+          <w:tcPr>
+            <w:tcW w:type="dxa" w:w="2160"/>
+          </w:tcPr>
+          <w:p>
+            <w:r>
+              <w:t>Hickory</w:t>
+            </w:r>
+          </w:p>
+        </w:tc>
+        <w:tc>
+          <w:tcPr>
+            <w:tcW w:type="dxa" w:w="2160"/>
+          </w:tcPr>
+          <w:p>
+            <w:r>
+              <w:t>Sawtimber</w:t>
+            </w:r>
+          </w:p>
+        </w:tc>
+        <w:tc>
+          <w:tcPr>
+            <w:tcW w:type="dxa" w:w="2160"/>
+          </w:tcPr>
+          <w:p>
+            <w:r>
+              <w:t>$0.00B</w:t>
+            </w:r>
+          </w:p>
+        </w:tc>
+      </w:tr>
+      <w:tr>
+        <w:tc>
+          <w:tcPr>
+            <w:tcW w:type="dxa" w:w="2160"/>
+          </w:tcPr>
+          <w:p>
+            <w:r>
+              <w:t>Non-coniferous</w:t>
+            </w:r>
+          </w:p>
+        </w:tc>
+        <w:tc>
+          <w:tcPr>
+            <w:tcW w:type="dxa" w:w="2160"/>
+          </w:tcPr>
+          <w:p>
+            <w:r>
+              <w:t>Other eastern soft hardwoods</w:t>
+            </w:r>
+          </w:p>
+        </w:tc>
+        <w:tc>
+          <w:tcPr>
+            <w:tcW w:type="dxa" w:w="2160"/>
+          </w:tcPr>
+          <w:p>
+            <w:r>
+              <w:t>Pulpwood</w:t>
+            </w:r>
+          </w:p>
+        </w:tc>
+        <w:tc>
+          <w:tcPr>
+            <w:tcW w:type="dxa" w:w="2160"/>
+          </w:tcPr>
+          <w:p>
+            <w:r>
+              <w:t>$0.00B</w:t>
+            </w:r>
+          </w:p>
+        </w:tc>
+      </w:tr>
+      <w:tr>
+        <w:tc>
+          <w:tcPr>
+            <w:tcW w:type="dxa" w:w="2160"/>
+          </w:tcPr>
+          <w:p>
+            <w:r>
+              <w:t>Non-coniferous</w:t>
+            </w:r>
+          </w:p>
+        </w:tc>
+        <w:tc>
+          <w:tcPr>
+            <w:tcW w:type="dxa" w:w="2160"/>
+          </w:tcPr>
+          <w:p>
+            <w:r>
+              <w:t>Other eastern soft hardwoods</w:t>
+            </w:r>
+          </w:p>
+        </w:tc>
+        <w:tc>
+          <w:tcPr>
+            <w:tcW w:type="dxa" w:w="2160"/>
+          </w:tcPr>
+          <w:p>
+            <w:r>
+              <w:t>Sawtimber</w:t>
+            </w:r>
+          </w:p>
+        </w:tc>
+        <w:tc>
+          <w:tcPr>
+            <w:tcW w:type="dxa" w:w="2160"/>
+          </w:tcPr>
+          <w:p>
+            <w:r>
+              <w:t>$0.00B</w:t>
+            </w:r>
+          </w:p>
+        </w:tc>
+      </w:tr>
+      <w:tr>
+        <w:tc>
+          <w:tcPr>
+            <w:tcW w:type="dxa" w:w="2160"/>
+          </w:tcPr>
+          <w:p>
+            <w:r>
+              <w:t>Non-coniferous</w:t>
+            </w:r>
+          </w:p>
+        </w:tc>
+        <w:tc>
+          <w:tcPr>
+            <w:tcW w:type="dxa" w:w="2160"/>
+          </w:tcPr>
+          <w:p>
+            <w:r>
+              <w:t>Other red oaks</w:t>
+            </w:r>
+          </w:p>
+        </w:tc>
+        <w:tc>
+          <w:tcPr>
+            <w:tcW w:type="dxa" w:w="2160"/>
+          </w:tcPr>
+          <w:p>
+            <w:r>
+              <w:t>Pulpwood</w:t>
+            </w:r>
+          </w:p>
+        </w:tc>
+        <w:tc>
+          <w:tcPr>
+            <w:tcW w:type="dxa" w:w="2160"/>
+          </w:tcPr>
+          <w:p>
+            <w:r>
+              <w:t>$0.00B</w:t>
+            </w:r>
+          </w:p>
+        </w:tc>
+      </w:tr>
+      <w:tr>
+        <w:tc>
+          <w:tcPr>
+            <w:tcW w:type="dxa" w:w="2160"/>
+          </w:tcPr>
+          <w:p>
+            <w:r>
+              <w:t>Non-coniferous</w:t>
+            </w:r>
+          </w:p>
+        </w:tc>
+        <w:tc>
+          <w:tcPr>
+            <w:tcW w:type="dxa" w:w="2160"/>
+          </w:tcPr>
+          <w:p>
+            <w:r>
+              <w:t>Other red oaks</w:t>
+            </w:r>
+          </w:p>
+        </w:tc>
+        <w:tc>
+          <w:tcPr>
+            <w:tcW w:type="dxa" w:w="2160"/>
+          </w:tcPr>
+          <w:p>
+            <w:r>
+              <w:t>Sawtimber</w:t>
+            </w:r>
+          </w:p>
+        </w:tc>
+        <w:tc>
+          <w:tcPr>
+            <w:tcW w:type="dxa" w:w="2160"/>
+          </w:tcPr>
+          <w:p>
+            <w:r>
+              <w:t>$0.00B</w:t>
+            </w:r>
+          </w:p>
+        </w:tc>
+      </w:tr>
+      <w:tr>
+        <w:tc>
+          <w:tcPr>
+            <w:tcW w:type="dxa" w:w="2160"/>
+          </w:tcPr>
+          <w:p>
+            <w:r>
+              <w:t>Non-coniferous</w:t>
+            </w:r>
+          </w:p>
+        </w:tc>
+        <w:tc>
+          <w:tcPr>
+            <w:tcW w:type="dxa" w:w="2160"/>
+          </w:tcPr>
+          <w:p>
+            <w:r>
+              <w:t>Other white oaks</w:t>
+            </w:r>
+          </w:p>
+        </w:tc>
+        <w:tc>
+          <w:tcPr>
+            <w:tcW w:type="dxa" w:w="2160"/>
+          </w:tcPr>
+          <w:p>
+            <w:r>
+              <w:t>Pulpwood</w:t>
+            </w:r>
+          </w:p>
+        </w:tc>
+        <w:tc>
+          <w:tcPr>
+            <w:tcW w:type="dxa" w:w="2160"/>
+          </w:tcPr>
+          <w:p>
+            <w:r>
+              <w:t>$0.00B</w:t>
+            </w:r>
+          </w:p>
+        </w:tc>
+      </w:tr>
+      <w:tr>
+        <w:tc>
+          <w:tcPr>
+            <w:tcW w:type="dxa" w:w="2160"/>
+          </w:tcPr>
+          <w:p>
+            <w:r>
+              <w:t>Non-coniferous</w:t>
+            </w:r>
+          </w:p>
+        </w:tc>
+        <w:tc>
+          <w:tcPr>
+            <w:tcW w:type="dxa" w:w="2160"/>
+          </w:tcPr>
+          <w:p>
+            <w:r>
+              <w:t>Other white oaks</w:t>
+            </w:r>
+          </w:p>
+        </w:tc>
+        <w:tc>
+          <w:tcPr>
+            <w:tcW w:type="dxa" w:w="2160"/>
+          </w:tcPr>
+          <w:p>
+            <w:r>
+              <w:t>Sawtimber</w:t>
+            </w:r>
+          </w:p>
+        </w:tc>
+        <w:tc>
+          <w:tcPr>
+            <w:tcW w:type="dxa" w:w="2160"/>
+          </w:tcPr>
+          <w:p>
+            <w:r>
+              <w:t>$0.00B</w:t>
+            </w:r>
+          </w:p>
+        </w:tc>
+      </w:tr>
+      <w:tr>
+        <w:tc>
+          <w:tcPr>
+            <w:tcW w:type="dxa" w:w="2160"/>
+          </w:tcPr>
+          <w:p>
+            <w:r>
+              <w:t>Non-coniferous</w:t>
+            </w:r>
+          </w:p>
+        </w:tc>
+        <w:tc>
+          <w:tcPr>
+            <w:tcW w:type="dxa" w:w="2160"/>
+          </w:tcPr>
+          <w:p>
+            <w:r>
+              <w:t>Select white oaks</w:t>
+            </w:r>
+          </w:p>
+        </w:tc>
+        <w:tc>
+          <w:tcPr>
+            <w:tcW w:type="dxa" w:w="2160"/>
+          </w:tcPr>
+          <w:p>
+            <w:r>
+              <w:t>Pulpwood</w:t>
+            </w:r>
+          </w:p>
+        </w:tc>
+        <w:tc>
+          <w:tcPr>
+            <w:tcW w:type="dxa" w:w="2160"/>
+          </w:tcPr>
+          <w:p>
+            <w:r>
+              <w:t>$0.00B</w:t>
+            </w:r>
+          </w:p>
+        </w:tc>
+      </w:tr>
+      <w:tr>
+        <w:tc>
+          <w:tcPr>
+            <w:tcW w:type="dxa" w:w="2160"/>
+          </w:tcPr>
+          <w:p>
+            <w:r>
+              <w:t>Non-coniferous</w:t>
+            </w:r>
+          </w:p>
+        </w:tc>
+        <w:tc>
+          <w:tcPr>
+            <w:tcW w:type="dxa" w:w="2160"/>
+          </w:tcPr>
+          <w:p>
+            <w:r>
+              <w:t>Select white oaks</w:t>
+            </w:r>
+          </w:p>
+        </w:tc>
+        <w:tc>
+          <w:tcPr>
+            <w:tcW w:type="dxa" w:w="2160"/>
+          </w:tcPr>
+          <w:p>
+            <w:r>
+              <w:t>Sawtimber</w:t>
+            </w:r>
+          </w:p>
+        </w:tc>
+        <w:tc>
+          <w:tcPr>
+            <w:tcW w:type="dxa" w:w="2160"/>
+          </w:tcPr>
+          <w:p>
+            <w:r>
+              <w:t>$0.00B</w:t>
+            </w:r>
+          </w:p>
+        </w:tc>
+      </w:tr>
+      <w:tr>
+        <w:tc>
+          <w:tcPr>
+            <w:tcW w:type="dxa" w:w="2160"/>
+          </w:tcPr>
+          <w:p>
+            <w:r>
+              <w:t>Non-coniferous</w:t>
+            </w:r>
+          </w:p>
+        </w:tc>
+        <w:tc>
+          <w:tcPr>
+            <w:tcW w:type="dxa" w:w="2160"/>
+          </w:tcPr>
+          <w:p>
+            <w:r>
+              <w:t>Sweetgum</w:t>
+            </w:r>
+          </w:p>
+        </w:tc>
+        <w:tc>
+          <w:tcPr>
+            <w:tcW w:type="dxa" w:w="2160"/>
+          </w:tcPr>
+          <w:p>
+            <w:r>
+              <w:t>Pulpwood</w:t>
+            </w:r>
+          </w:p>
+        </w:tc>
+        <w:tc>
+          <w:tcPr>
+            <w:tcW w:type="dxa" w:w="2160"/>
+          </w:tcPr>
+          <w:p>
+            <w:r>
+              <w:t>$0.00B</w:t>
+            </w:r>
+          </w:p>
+        </w:tc>
+      </w:tr>
+      <w:tr>
+        <w:tc>
+          <w:tcPr>
+            <w:tcW w:type="dxa" w:w="2160"/>
+          </w:tcPr>
+          <w:p>
+            <w:r>
+              <w:t>Non-coniferous</w:t>
+            </w:r>
+          </w:p>
+        </w:tc>
+        <w:tc>
+          <w:tcPr>
+            <w:tcW w:type="dxa" w:w="2160"/>
+          </w:tcPr>
+          <w:p>
+            <w:r>
+              <w:t>Sweetgum</w:t>
+            </w:r>
+          </w:p>
+        </w:tc>
+        <w:tc>
+          <w:tcPr>
+            <w:tcW w:type="dxa" w:w="2160"/>
+          </w:tcPr>
+          <w:p>
+            <w:r>
+              <w:t>Sawtimber</w:t>
+            </w:r>
+          </w:p>
+        </w:tc>
+        <w:tc>
+          <w:tcPr>
+            <w:tcW w:type="dxa" w:w="2160"/>
+          </w:tcPr>
+          <w:p>
+            <w:r>
+              <w:t>$0.00B</w:t>
+            </w:r>
+          </w:p>
+        </w:tc>
+      </w:tr>
+      <w:tr>
+        <w:tc>
+          <w:tcPr>
+            <w:tcW w:type="dxa" w:w="2160"/>
+          </w:tcPr>
+          <w:p>
+            <w:r>
+              <w:t>Non-coniferous</w:t>
+            </w:r>
+          </w:p>
+        </w:tc>
+        <w:tc>
+          <w:tcPr>
+            <w:tcW w:type="dxa" w:w="2160"/>
+          </w:tcPr>
+          <w:p>
+            <w:r>
+              <w:t>Yellow-poplar</w:t>
+            </w:r>
+          </w:p>
+        </w:tc>
+        <w:tc>
+          <w:tcPr>
+            <w:tcW w:type="dxa" w:w="2160"/>
+          </w:tcPr>
+          <w:p>
+            <w:r>
+              <w:t>Pulpwood</w:t>
+            </w:r>
+          </w:p>
+        </w:tc>
+        <w:tc>
+          <w:tcPr>
+            <w:tcW w:type="dxa" w:w="2160"/>
+          </w:tcPr>
+          <w:p>
+            <w:r>
+              <w:t>$0.00B</w:t>
+            </w:r>
+          </w:p>
+        </w:tc>
+      </w:tr>
+      <w:tr>
+        <w:tc>
+          <w:tcPr>
+            <w:tcW w:type="dxa" w:w="2160"/>
+          </w:tcPr>
+          <w:p>
+            <w:r>
+              <w:t>Non-coniferous</w:t>
+            </w:r>
+          </w:p>
+        </w:tc>
+        <w:tc>
+          <w:tcPr>
+            <w:tcW w:type="dxa" w:w="2160"/>
+          </w:tcPr>
+          <w:p>
+            <w:r>
+              <w:t>Yellow-poplar</w:t>
+            </w:r>
+          </w:p>
+        </w:tc>
+        <w:tc>
+          <w:tcPr>
+            <w:tcW w:type="dxa" w:w="2160"/>
+          </w:tcPr>
+          <w:p>
+            <w:r>
+              <w:t>Sawtimber</w:t>
+            </w:r>
+          </w:p>
+        </w:tc>
+        <w:tc>
+          <w:tcPr>
+            <w:tcW w:type="dxa" w:w="2160"/>
+          </w:tcPr>
+          <w:p>
+            <w:r>
+              <w:t>$0.00B</w:t>
             </w:r>
           </w:p>
         </w:tc>

</xml_diff>